<commit_message>
Add source code Web-KFC html&css
</commit_message>
<xml_diff>
--- a/Git and github.docx
+++ b/Git and github.docx
@@ -804,6 +804,61 @@
     <w:p>
       <w:pPr>
         <w:pStyle w:val="ListParagraph"/>
+        <w:spacing w:line="360" w:lineRule="auto"/>
+        <w:ind w:left="1134"/>
+        <w:jc w:val="both"/>
+        <w:rPr>
+          <w:rFonts w:ascii="Times New Roman" w:hAnsi="Times New Roman" w:cs="Times New Roman"/>
+          <w:sz w:val="26"/>
+          <w:szCs w:val="26"/>
+        </w:rPr>
+      </w:pPr>
+      <w:r>
+        <w:rPr>
+          <w:rFonts w:ascii="Times New Roman" w:hAnsi="Times New Roman" w:cs="Times New Roman"/>
+          <w:sz w:val="26"/>
+          <w:szCs w:val="26"/>
+        </w:rPr>
+        <w:drawing>
+          <wp:inline distT="0" distB="0" distL="0" distR="0" wp14:anchorId="24B023E6" wp14:editId="097EDC86">
+            <wp:extent cx="5212080" cy="2100580"/>
+            <wp:effectExtent l="0" t="0" r="0" b="0"/>
+            <wp:docPr id="1636896356" name="Picture 1"/>
+            <wp:cNvGraphicFramePr>
+              <a:graphicFrameLocks xmlns:a="http://schemas.openxmlformats.org/drawingml/2006/main" noChangeAspect="1"/>
+            </wp:cNvGraphicFramePr>
+            <a:graphic xmlns:a="http://schemas.openxmlformats.org/drawingml/2006/main">
+              <a:graphicData uri="http://schemas.openxmlformats.org/drawingml/2006/picture">
+                <pic:pic xmlns:pic="http://schemas.openxmlformats.org/drawingml/2006/picture">
+                  <pic:nvPicPr>
+                    <pic:cNvPr id="1636896356" name=""/>
+                    <pic:cNvPicPr/>
+                  </pic:nvPicPr>
+                  <pic:blipFill>
+                    <a:blip r:embed="rId7"/>
+                    <a:stretch>
+                      <a:fillRect/>
+                    </a:stretch>
+                  </pic:blipFill>
+                  <pic:spPr>
+                    <a:xfrm>
+                      <a:off x="0" y="0"/>
+                      <a:ext cx="5212080" cy="2100580"/>
+                    </a:xfrm>
+                    <a:prstGeom prst="rect">
+                      <a:avLst/>
+                    </a:prstGeom>
+                  </pic:spPr>
+                </pic:pic>
+              </a:graphicData>
+            </a:graphic>
+          </wp:inline>
+        </w:drawing>
+      </w:r>
+    </w:p>
+    <w:p>
+      <w:pPr>
+        <w:pStyle w:val="ListParagraph"/>
         <w:numPr>
           <w:ilvl w:val="0"/>
           <w:numId w:val="16"/>
@@ -863,6 +918,100 @@
     <w:p>
       <w:pPr>
         <w:pStyle w:val="ListParagraph"/>
+        <w:spacing w:line="360" w:lineRule="auto"/>
+        <w:ind w:left="1134"/>
+        <w:jc w:val="both"/>
+        <w:rPr>
+          <w:rFonts w:ascii="Times New Roman" w:hAnsi="Times New Roman" w:cs="Times New Roman"/>
+          <w:sz w:val="26"/>
+          <w:szCs w:val="26"/>
+        </w:rPr>
+      </w:pPr>
+      <w:r>
+        <w:rPr>
+          <w:rFonts w:ascii="Times New Roman" w:hAnsi="Times New Roman" w:cs="Times New Roman"/>
+          <w:sz w:val="26"/>
+          <w:szCs w:val="26"/>
+        </w:rPr>
+        <w:drawing>
+          <wp:inline distT="0" distB="0" distL="0" distR="0" wp14:anchorId="2C8A8F9A" wp14:editId="1C7A8950">
+            <wp:extent cx="5265420" cy="1672590"/>
+            <wp:effectExtent l="0" t="0" r="0" b="0"/>
+            <wp:docPr id="1756348837" name="Picture 1"/>
+            <wp:cNvGraphicFramePr>
+              <a:graphicFrameLocks xmlns:a="http://schemas.openxmlformats.org/drawingml/2006/main" noChangeAspect="1"/>
+            </wp:cNvGraphicFramePr>
+            <a:graphic xmlns:a="http://schemas.openxmlformats.org/drawingml/2006/main">
+              <a:graphicData uri="http://schemas.openxmlformats.org/drawingml/2006/picture">
+                <pic:pic xmlns:pic="http://schemas.openxmlformats.org/drawingml/2006/picture">
+                  <pic:nvPicPr>
+                    <pic:cNvPr id="1756348837" name=""/>
+                    <pic:cNvPicPr/>
+                  </pic:nvPicPr>
+                  <pic:blipFill>
+                    <a:blip r:embed="rId8"/>
+                    <a:stretch>
+                      <a:fillRect/>
+                    </a:stretch>
+                  </pic:blipFill>
+                  <pic:spPr>
+                    <a:xfrm>
+                      <a:off x="0" y="0"/>
+                      <a:ext cx="5265420" cy="1672590"/>
+                    </a:xfrm>
+                    <a:prstGeom prst="rect">
+                      <a:avLst/>
+                    </a:prstGeom>
+                  </pic:spPr>
+                </pic:pic>
+              </a:graphicData>
+            </a:graphic>
+          </wp:inline>
+        </w:drawing>
+      </w:r>
+    </w:p>
+    <w:p>
+      <w:pPr>
+        <w:pStyle w:val="ListParagraph"/>
+        <w:spacing w:line="360" w:lineRule="auto"/>
+        <w:ind w:left="1134"/>
+        <w:jc w:val="both"/>
+        <w:rPr>
+          <w:rFonts w:ascii="Times New Roman" w:hAnsi="Times New Roman" w:cs="Times New Roman"/>
+          <w:sz w:val="26"/>
+          <w:szCs w:val="26"/>
+        </w:rPr>
+      </w:pPr>
+    </w:p>
+    <w:p>
+      <w:pPr>
+        <w:pStyle w:val="ListParagraph"/>
+        <w:spacing w:line="360" w:lineRule="auto"/>
+        <w:ind w:left="1134"/>
+        <w:jc w:val="both"/>
+        <w:rPr>
+          <w:rFonts w:ascii="Times New Roman" w:hAnsi="Times New Roman" w:cs="Times New Roman"/>
+          <w:sz w:val="26"/>
+          <w:szCs w:val="26"/>
+        </w:rPr>
+      </w:pPr>
+    </w:p>
+    <w:p>
+      <w:pPr>
+        <w:pStyle w:val="ListParagraph"/>
+        <w:spacing w:line="360" w:lineRule="auto"/>
+        <w:ind w:left="1134"/>
+        <w:jc w:val="both"/>
+        <w:rPr>
+          <w:rFonts w:ascii="Times New Roman" w:hAnsi="Times New Roman" w:cs="Times New Roman"/>
+          <w:sz w:val="26"/>
+          <w:szCs w:val="26"/>
+        </w:rPr>
+      </w:pPr>
+    </w:p>
+    <w:p>
+      <w:pPr>
+        <w:pStyle w:val="ListParagraph"/>
         <w:numPr>
           <w:ilvl w:val="0"/>
           <w:numId w:val="16"/>
@@ -883,6 +1032,7 @@
           <w:sz w:val="26"/>
           <w:szCs w:val="26"/>
         </w:rPr>
+        <w:lastRenderedPageBreak/>
         <w:t>Pull</w:t>
       </w:r>
       <w:r>
@@ -921,6 +1071,110 @@
     </w:p>
     <w:p>
       <w:pPr>
+        <w:pStyle w:val="ListParagraph"/>
+        <w:spacing w:line="360" w:lineRule="auto"/>
+        <w:ind w:left="1134"/>
+        <w:jc w:val="both"/>
+        <w:rPr>
+          <w:rFonts w:ascii="Times New Roman" w:hAnsi="Times New Roman" w:cs="Times New Roman"/>
+          <w:sz w:val="26"/>
+          <w:szCs w:val="26"/>
+        </w:rPr>
+      </w:pPr>
+      <w:r>
+        <w:rPr>
+          <w:rFonts w:ascii="Times New Roman" w:hAnsi="Times New Roman" w:cs="Times New Roman"/>
+          <w:sz w:val="26"/>
+          <w:szCs w:val="26"/>
+        </w:rPr>
+        <w:drawing>
+          <wp:inline distT="0" distB="0" distL="0" distR="0" wp14:anchorId="6EB52E74" wp14:editId="2E068CE4">
+            <wp:extent cx="5265420" cy="2487295"/>
+            <wp:effectExtent l="0" t="0" r="0" b="0"/>
+            <wp:docPr id="606006409" name="Picture 1"/>
+            <wp:cNvGraphicFramePr>
+              <a:graphicFrameLocks xmlns:a="http://schemas.openxmlformats.org/drawingml/2006/main" noChangeAspect="1"/>
+            </wp:cNvGraphicFramePr>
+            <a:graphic xmlns:a="http://schemas.openxmlformats.org/drawingml/2006/main">
+              <a:graphicData uri="http://schemas.openxmlformats.org/drawingml/2006/picture">
+                <pic:pic xmlns:pic="http://schemas.openxmlformats.org/drawingml/2006/picture">
+                  <pic:nvPicPr>
+                    <pic:cNvPr id="606006409" name=""/>
+                    <pic:cNvPicPr/>
+                  </pic:nvPicPr>
+                  <pic:blipFill>
+                    <a:blip r:embed="rId9"/>
+                    <a:stretch>
+                      <a:fillRect/>
+                    </a:stretch>
+                  </pic:blipFill>
+                  <pic:spPr>
+                    <a:xfrm>
+                      <a:off x="0" y="0"/>
+                      <a:ext cx="5265420" cy="2487295"/>
+                    </a:xfrm>
+                    <a:prstGeom prst="rect">
+                      <a:avLst/>
+                    </a:prstGeom>
+                  </pic:spPr>
+                </pic:pic>
+              </a:graphicData>
+            </a:graphic>
+          </wp:inline>
+        </w:drawing>
+      </w:r>
+    </w:p>
+    <w:p>
+      <w:pPr>
+        <w:spacing w:line="360" w:lineRule="auto"/>
+        <w:jc w:val="both"/>
+        <w:rPr>
+          <w:rFonts w:ascii="Times New Roman" w:hAnsi="Times New Roman" w:cs="Times New Roman"/>
+          <w:sz w:val="26"/>
+          <w:szCs w:val="26"/>
+        </w:rPr>
+      </w:pPr>
+      <w:r>
+        <w:rPr>
+          <w:rFonts w:ascii="Times New Roman" w:hAnsi="Times New Roman" w:cs="Times New Roman"/>
+          <w:b/>
+          <w:bCs/>
+          <w:sz w:val="26"/>
+          <w:szCs w:val="26"/>
+        </w:rPr>
+        <w:t xml:space="preserve">Câu </w:t>
+      </w:r>
+      <w:r>
+        <w:rPr>
+          <w:rFonts w:ascii="Times New Roman" w:hAnsi="Times New Roman" w:cs="Times New Roman"/>
+          <w:b/>
+          <w:bCs/>
+          <w:sz w:val="26"/>
+          <w:szCs w:val="26"/>
+        </w:rPr>
+        <w:t>4</w:t>
+      </w:r>
+      <w:r>
+        <w:rPr>
+          <w:rFonts w:ascii="Times New Roman" w:hAnsi="Times New Roman" w:cs="Times New Roman"/>
+          <w:b/>
+          <w:bCs/>
+          <w:sz w:val="26"/>
+          <w:szCs w:val="26"/>
+        </w:rPr>
+        <w:t>:</w:t>
+      </w:r>
+      <w:r>
+        <w:rPr>
+          <w:rFonts w:ascii="Times New Roman" w:hAnsi="Times New Roman" w:cs="Times New Roman"/>
+          <w:sz w:val="26"/>
+          <w:szCs w:val="26"/>
+        </w:rPr>
+        <w:t xml:space="preserve"> Tạo một dự án mới trên Github và đưa mã nguồn (bất kỳ) lên dự án này. </w:t>
+      </w:r>
+    </w:p>
+    <w:p>
+      <w:pPr>
         <w:spacing w:line="360" w:lineRule="auto"/>
         <w:jc w:val="both"/>
         <w:rPr>
@@ -938,38 +1192,108 @@
           <w:rFonts w:ascii="Times New Roman" w:hAnsi="Times New Roman" w:cs="Times New Roman"/>
           <w:b/>
           <w:bCs/>
-          <w:sz w:val="26"/>
-          <w:szCs w:val="26"/>
-        </w:rPr>
-        <w:t xml:space="preserve">Câu </w:t>
-      </w:r>
-      <w:r>
+          <w:i/>
+          <w:iCs/>
+          <w:sz w:val="26"/>
+          <w:szCs w:val="26"/>
+        </w:rPr>
+        <w:drawing>
+          <wp:inline distT="0" distB="0" distL="0" distR="0" wp14:anchorId="678B4E97" wp14:editId="7EB8E192">
+            <wp:extent cx="5943600" cy="3007360"/>
+            <wp:effectExtent l="0" t="0" r="0" b="0"/>
+            <wp:docPr id="1517043693" name="Picture 1"/>
+            <wp:cNvGraphicFramePr>
+              <a:graphicFrameLocks xmlns:a="http://schemas.openxmlformats.org/drawingml/2006/main" noChangeAspect="1"/>
+            </wp:cNvGraphicFramePr>
+            <a:graphic xmlns:a="http://schemas.openxmlformats.org/drawingml/2006/main">
+              <a:graphicData uri="http://schemas.openxmlformats.org/drawingml/2006/picture">
+                <pic:pic xmlns:pic="http://schemas.openxmlformats.org/drawingml/2006/picture">
+                  <pic:nvPicPr>
+                    <pic:cNvPr id="1517043693" name=""/>
+                    <pic:cNvPicPr/>
+                  </pic:nvPicPr>
+                  <pic:blipFill>
+                    <a:blip r:embed="rId10"/>
+                    <a:stretch>
+                      <a:fillRect/>
+                    </a:stretch>
+                  </pic:blipFill>
+                  <pic:spPr>
+                    <a:xfrm>
+                      <a:off x="0" y="0"/>
+                      <a:ext cx="5943600" cy="3007360"/>
+                    </a:xfrm>
+                    <a:prstGeom prst="rect">
+                      <a:avLst/>
+                    </a:prstGeom>
+                  </pic:spPr>
+                </pic:pic>
+              </a:graphicData>
+            </a:graphic>
+          </wp:inline>
+        </w:drawing>
+      </w:r>
+    </w:p>
+    <w:p>
+      <w:pPr>
+        <w:spacing w:line="360" w:lineRule="auto"/>
+        <w:jc w:val="both"/>
         <w:rPr>
           <w:rFonts w:ascii="Times New Roman" w:hAnsi="Times New Roman" w:cs="Times New Roman"/>
           <w:b/>
           <w:bCs/>
-          <w:sz w:val="26"/>
-          <w:szCs w:val="26"/>
-        </w:rPr>
-        <w:t>4</w:t>
-      </w:r>
+          <w:i/>
+          <w:iCs/>
+          <w:sz w:val="26"/>
+          <w:szCs w:val="26"/>
+        </w:rPr>
+      </w:pPr>
       <w:r>
         <w:rPr>
           <w:rFonts w:ascii="Times New Roman" w:hAnsi="Times New Roman" w:cs="Times New Roman"/>
           <w:b/>
           <w:bCs/>
-          <w:sz w:val="26"/>
-          <w:szCs w:val="26"/>
-        </w:rPr>
-        <w:t>:</w:t>
-      </w:r>
-      <w:r>
-        <w:rPr>
-          <w:rFonts w:ascii="Times New Roman" w:hAnsi="Times New Roman" w:cs="Times New Roman"/>
-          <w:sz w:val="26"/>
-          <w:szCs w:val="26"/>
-        </w:rPr>
-        <w:t xml:space="preserve"> Tạo một dự án mới trên Github và đưa mã nguồn (bất kỳ) lên dự án này. </w:t>
+          <w:i/>
+          <w:iCs/>
+          <w:sz w:val="26"/>
+          <w:szCs w:val="26"/>
+        </w:rPr>
+        <w:lastRenderedPageBreak/>
+        <w:drawing>
+          <wp:inline distT="0" distB="0" distL="0" distR="0" wp14:anchorId="19ED8364" wp14:editId="1A4FA395">
+            <wp:extent cx="5943600" cy="3013710"/>
+            <wp:effectExtent l="0" t="0" r="0" b="0"/>
+            <wp:docPr id="205854938" name="Picture 1"/>
+            <wp:cNvGraphicFramePr>
+              <a:graphicFrameLocks xmlns:a="http://schemas.openxmlformats.org/drawingml/2006/main" noChangeAspect="1"/>
+            </wp:cNvGraphicFramePr>
+            <a:graphic xmlns:a="http://schemas.openxmlformats.org/drawingml/2006/main">
+              <a:graphicData uri="http://schemas.openxmlformats.org/drawingml/2006/picture">
+                <pic:pic xmlns:pic="http://schemas.openxmlformats.org/drawingml/2006/picture">
+                  <pic:nvPicPr>
+                    <pic:cNvPr id="205854938" name=""/>
+                    <pic:cNvPicPr/>
+                  </pic:nvPicPr>
+                  <pic:blipFill>
+                    <a:blip r:embed="rId11"/>
+                    <a:stretch>
+                      <a:fillRect/>
+                    </a:stretch>
+                  </pic:blipFill>
+                  <pic:spPr>
+                    <a:xfrm>
+                      <a:off x="0" y="0"/>
+                      <a:ext cx="5943600" cy="3013710"/>
+                    </a:xfrm>
+                    <a:prstGeom prst="rect">
+                      <a:avLst/>
+                    </a:prstGeom>
+                  </pic:spPr>
+                </pic:pic>
+              </a:graphicData>
+            </a:graphic>
+          </wp:inline>
+        </w:drawing>
       </w:r>
     </w:p>
     <w:p>
@@ -1009,9 +1333,62 @@
         <w:t>Sinh viên cần cung cấp hình minh họa cách lấy link và cách sử dụng câu lệnh clone.</w:t>
       </w:r>
     </w:p>
+    <w:p>
+      <w:pPr>
+        <w:spacing w:line="360" w:lineRule="auto"/>
+        <w:jc w:val="both"/>
+        <w:rPr>
+          <w:rFonts w:ascii="Times New Roman" w:hAnsi="Times New Roman" w:cs="Times New Roman"/>
+          <w:sz w:val="26"/>
+          <w:szCs w:val="26"/>
+        </w:rPr>
+      </w:pPr>
+      <w:r>
+        <w:rPr>
+          <w:rFonts w:ascii="Times New Roman" w:hAnsi="Times New Roman" w:cs="Times New Roman"/>
+          <w:sz w:val="26"/>
+          <w:szCs w:val="26"/>
+        </w:rPr>
+        <w:drawing>
+          <wp:inline distT="0" distB="0" distL="0" distR="0" wp14:anchorId="01F3F978" wp14:editId="0E9EEF0B">
+            <wp:extent cx="5943600" cy="3030855"/>
+            <wp:effectExtent l="0" t="0" r="0" b="0"/>
+            <wp:docPr id="55274674" name="Picture 1"/>
+            <wp:cNvGraphicFramePr>
+              <a:graphicFrameLocks xmlns:a="http://schemas.openxmlformats.org/drawingml/2006/main" noChangeAspect="1"/>
+            </wp:cNvGraphicFramePr>
+            <a:graphic xmlns:a="http://schemas.openxmlformats.org/drawingml/2006/main">
+              <a:graphicData uri="http://schemas.openxmlformats.org/drawingml/2006/picture">
+                <pic:pic xmlns:pic="http://schemas.openxmlformats.org/drawingml/2006/picture">
+                  <pic:nvPicPr>
+                    <pic:cNvPr id="55274674" name=""/>
+                    <pic:cNvPicPr/>
+                  </pic:nvPicPr>
+                  <pic:blipFill>
+                    <a:blip r:embed="rId12"/>
+                    <a:stretch>
+                      <a:fillRect/>
+                    </a:stretch>
+                  </pic:blipFill>
+                  <pic:spPr>
+                    <a:xfrm>
+                      <a:off x="0" y="0"/>
+                      <a:ext cx="5943600" cy="3030855"/>
+                    </a:xfrm>
+                    <a:prstGeom prst="rect">
+                      <a:avLst/>
+                    </a:prstGeom>
+                  </pic:spPr>
+                </pic:pic>
+              </a:graphicData>
+            </a:graphic>
+          </wp:inline>
+        </w:drawing>
+      </w:r>
+    </w:p>
     <w:sectPr>
-      <w:headerReference w:type="default" r:id="rId7"/>
-      <w:footerReference w:type="default" r:id="rId8"/>
+      <w:headerReference w:type="default" r:id="rId13"/>
+      <w:footerReference w:type="default" r:id="rId14"/>
       <w:pgSz w:w="12240" w:h="15840"/>
       <w:pgMar w:top="1440" w:right="1440" w:bottom="1440" w:left="1440" w:header="720" w:footer="720" w:gutter="0"/>
       <w:cols w:space="720"/>

</xml_diff>